<commit_message>
Sua lai bao cao csdl
</commit_message>
<xml_diff>
--- a/bao cao tuan/bandaydu.docx
+++ b/bao cao tuan/bandaydu.docx
@@ -1195,6 +1195,23 @@
         <w:lastRenderedPageBreak/>
         <w:t>Tuần 3: Phân tích thực thể</w:t>
       </w:r>
+      <w:r>
+        <w:rPr>
+          <w:rFonts w:ascii="Times New Roman" w:hAnsi="Times New Roman" w:cs="Times New Roman"/>
+          <w:color w:val="auto"/>
+          <w:sz w:val="32"/>
+        </w:rPr>
+        <w:t xml:space="preserve"> </w:t>
+      </w:r>
+      <w:r>
+        <w:rPr>
+          <w:rFonts w:ascii="Times New Roman" w:hAnsi="Times New Roman" w:cs="Times New Roman"/>
+          <w:b w:val="0"/>
+          <w:color w:val="auto"/>
+          <w:sz w:val="32"/>
+        </w:rPr>
+        <w:t>(cập nhật)</w:t>
+      </w:r>
     </w:p>
     <w:p>
       <w:pPr>
@@ -1225,10 +1242,10 @@
           <w:lang w:val="vi-VN" w:eastAsia="vi-VN"/>
         </w:rPr>
         <w:drawing>
-          <wp:inline distT="0" distB="0" distL="0" distR="0" wp14:anchorId="0C0AF242" wp14:editId="1AFC7265">
-            <wp:extent cx="5943600" cy="5447665"/>
-            <wp:effectExtent l="0" t="0" r="0" b="635"/>
-            <wp:docPr id="1" name="Picture 1"/>
+          <wp:inline distT="0" distB="0" distL="0" distR="0">
+            <wp:extent cx="5943600" cy="3856355"/>
+            <wp:effectExtent l="0" t="0" r="0" b="0"/>
+            <wp:docPr id="5" name="Picture 5"/>
             <wp:cNvGraphicFramePr>
               <a:graphicFrameLocks xmlns:a="http://schemas.openxmlformats.org/drawingml/2006/main" noChangeAspect="1"/>
             </wp:cNvGraphicFramePr>
@@ -1254,7 +1271,7 @@
                   <pic:spPr>
                     <a:xfrm>
                       <a:off x="0" y="0"/>
-                      <a:ext cx="5943600" cy="5447665"/>
+                      <a:ext cx="5943600" cy="3856355"/>
                     </a:xfrm>
                     <a:prstGeom prst="rect">
                       <a:avLst/>
@@ -1290,6 +1307,7 @@
         <w:jc w:val="center"/>
         <w:rPr>
           <w:rFonts w:ascii="Times New Roman" w:hAnsi="Times New Roman" w:cs="Times New Roman"/>
+          <w:b w:val="0"/>
           <w:color w:val="auto"/>
           <w:sz w:val="32"/>
           <w:szCs w:val="32"/>
@@ -1316,7 +1334,27 @@
         </w:rPr>
         <w:t>Phân tích mối quan hệ, bảng số</w:t>
       </w:r>
+      <w:r>
+        <w:rPr>
+          <w:rFonts w:ascii="Times New Roman" w:hAnsi="Times New Roman" w:cs="Times New Roman"/>
+          <w:color w:val="auto"/>
+          <w:sz w:val="32"/>
+          <w:szCs w:val="32"/>
+        </w:rPr>
+        <w:t xml:space="preserve"> </w:t>
+      </w:r>
+      <w:r>
+        <w:rPr>
+          <w:rFonts w:ascii="Times New Roman" w:hAnsi="Times New Roman" w:cs="Times New Roman"/>
+          <w:b w:val="0"/>
+          <w:color w:val="auto"/>
+          <w:sz w:val="32"/>
+          <w:szCs w:val="32"/>
+        </w:rPr>
+        <w:t>(cập nhật)</w:t>
+      </w:r>
     </w:p>
+    <w:p/>
     <w:p>
       <w:pPr>
         <w:rPr>
@@ -1334,10 +1372,10 @@
           <w:lang w:val="vi-VN" w:eastAsia="vi-VN"/>
         </w:rPr>
         <w:drawing>
-          <wp:inline distT="0" distB="0" distL="0" distR="0" wp14:anchorId="61BD4ACE" wp14:editId="35EBB0EE">
-            <wp:extent cx="5943600" cy="6243955"/>
-            <wp:effectExtent l="0" t="0" r="0" b="4445"/>
-            <wp:docPr id="4" name="Picture 4"/>
+          <wp:inline distT="0" distB="0" distL="0" distR="0">
+            <wp:extent cx="5943600" cy="6830695"/>
+            <wp:effectExtent l="0" t="0" r="0" b="8255"/>
+            <wp:docPr id="8" name="Picture 8"/>
             <wp:cNvGraphicFramePr>
               <a:graphicFrameLocks xmlns:a="http://schemas.openxmlformats.org/drawingml/2006/main" noChangeAspect="1"/>
             </wp:cNvGraphicFramePr>
@@ -1363,7 +1401,7 @@
                   <pic:spPr>
                     <a:xfrm>
                       <a:off x="0" y="0"/>
-                      <a:ext cx="5943600" cy="6243955"/>
+                      <a:ext cx="5943600" cy="6830695"/>
                     </a:xfrm>
                     <a:prstGeom prst="rect">
                       <a:avLst/>
@@ -1375,6 +1413,8 @@
           </wp:inline>
         </w:drawing>
       </w:r>
+      <w:bookmarkStart w:id="2" w:name="_GoBack"/>
+      <w:bookmarkEnd w:id="2"/>
       <w:r>
         <w:rPr>
           <w:b/>
@@ -1395,8 +1435,8 @@
           <w:szCs w:val="32"/>
         </w:rPr>
       </w:pPr>
-      <w:bookmarkStart w:id="2" w:name="_Tuần_5._Mô"/>
-      <w:bookmarkEnd w:id="2"/>
+      <w:bookmarkStart w:id="3" w:name="_Tuần_5._Mô"/>
+      <w:bookmarkEnd w:id="3"/>
       <w:r>
         <w:rPr>
           <w:rFonts w:ascii="Times New Roman" w:hAnsi="Times New Roman" w:cs="Times New Roman"/>
@@ -1572,7 +1612,51 @@
           <w:sz w:val="24"/>
           <w:szCs w:val="24"/>
         </w:rPr>
-        <w:t xml:space="preserve">, TenNganh, </w:t>
+        <w:t>, TenNganh)</w:t>
+      </w:r>
+    </w:p>
+    <w:p>
+      <w:pPr>
+        <w:ind w:left="720"/>
+        <w:rPr>
+          <w:rFonts w:ascii="Times New Roman" w:hAnsi="Times New Roman" w:cs="Times New Roman"/>
+          <w:sz w:val="24"/>
+          <w:szCs w:val="24"/>
+        </w:rPr>
+      </w:pPr>
+      <w:r>
+        <w:rPr>
+          <w:rFonts w:ascii="Times New Roman" w:hAnsi="Times New Roman" w:cs="Times New Roman"/>
+          <w:b/>
+          <w:sz w:val="24"/>
+          <w:szCs w:val="24"/>
+        </w:rPr>
+        <w:t>LOP</w:t>
+      </w:r>
+      <w:r>
+        <w:rPr>
+          <w:rFonts w:ascii="Times New Roman" w:hAnsi="Times New Roman" w:cs="Times New Roman"/>
+          <w:sz w:val="24"/>
+          <w:szCs w:val="24"/>
+        </w:rPr>
+        <w:t>(</w:t>
+      </w:r>
+      <w:r>
+        <w:rPr>
+          <w:rFonts w:ascii="Times New Roman" w:hAnsi="Times New Roman" w:cs="Times New Roman"/>
+          <w:sz w:val="24"/>
+          <w:szCs w:val="24"/>
+          <w:u w:val="single"/>
+        </w:rPr>
+        <w:t>MaLop</w:t>
+      </w:r>
+      <w:r>
+        <w:rPr>
+          <w:rFonts w:ascii="Times New Roman" w:hAnsi="Times New Roman" w:cs="Times New Roman"/>
+          <w:sz w:val="24"/>
+          <w:szCs w:val="24"/>
+        </w:rPr>
+        <w:t xml:space="preserve">, TenLop, </w:t>
       </w:r>
       <w:r>
         <w:rPr>
@@ -1581,7 +1665,16 @@
           <w:szCs w:val="24"/>
           <w:u w:val="dash"/>
         </w:rPr>
-        <w:t>MaBoMon</w:t>
+        <w:t>MaNganh</w:t>
+      </w:r>
+      <w:r>
+        <w:rPr>
+          <w:rFonts w:ascii="Times New Roman" w:hAnsi="Times New Roman" w:cs="Times New Roman"/>
+          <w:sz w:val="24"/>
+          <w:szCs w:val="24"/>
+          <w:u w:val="dash"/>
+        </w:rPr>
+        <w:t>, MaBoMon</w:t>
       </w:r>
       <w:r>
         <w:rPr>
@@ -1608,7 +1701,7 @@
           <w:sz w:val="24"/>
           <w:szCs w:val="24"/>
         </w:rPr>
-        <w:t>LOP</w:t>
+        <w:t>GIANGVIEN</w:t>
       </w:r>
       <w:r>
         <w:rPr>
@@ -1625,15 +1718,72 @@
           <w:szCs w:val="24"/>
           <w:u w:val="single"/>
         </w:rPr>
-        <w:t>MaLop</w:t>
+        <w:t>MA</w:t>
       </w:r>
       <w:r>
         <w:rPr>
           <w:rFonts w:ascii="Times New Roman" w:hAnsi="Times New Roman" w:cs="Times New Roman"/>
           <w:sz w:val="24"/>
           <w:szCs w:val="24"/>
-        </w:rPr>
-        <w:t xml:space="preserve">, TenLop, </w:t>
+          <w:u w:val="single"/>
+        </w:rPr>
+        <w:t>NHD</w:t>
+      </w:r>
+      <w:r>
+        <w:rPr>
+          <w:rFonts w:ascii="Times New Roman" w:hAnsi="Times New Roman" w:cs="Times New Roman"/>
+          <w:sz w:val="24"/>
+          <w:szCs w:val="24"/>
+        </w:rPr>
+        <w:t>, Ten</w:t>
+      </w:r>
+      <w:r>
+        <w:rPr>
+          <w:rFonts w:ascii="Times New Roman" w:hAnsi="Times New Roman" w:cs="Times New Roman"/>
+          <w:sz w:val="24"/>
+          <w:szCs w:val="24"/>
+        </w:rPr>
+        <w:t>NHD</w:t>
+      </w:r>
+      <w:r>
+        <w:rPr>
+          <w:rFonts w:ascii="Times New Roman" w:hAnsi="Times New Roman" w:cs="Times New Roman"/>
+          <w:sz w:val="24"/>
+          <w:szCs w:val="24"/>
+        </w:rPr>
+        <w:t>, SDT</w:t>
+      </w:r>
+      <w:r>
+        <w:rPr>
+          <w:rFonts w:ascii="Times New Roman" w:hAnsi="Times New Roman" w:cs="Times New Roman"/>
+          <w:sz w:val="24"/>
+          <w:szCs w:val="24"/>
+        </w:rPr>
+        <w:t>NHD</w:t>
+      </w:r>
+      <w:r>
+        <w:rPr>
+          <w:rFonts w:ascii="Times New Roman" w:hAnsi="Times New Roman" w:cs="Times New Roman"/>
+          <w:sz w:val="24"/>
+          <w:szCs w:val="24"/>
+        </w:rPr>
+        <w:t>, Email</w:t>
+      </w:r>
+      <w:r>
+        <w:rPr>
+          <w:rFonts w:ascii="Times New Roman" w:hAnsi="Times New Roman" w:cs="Times New Roman"/>
+          <w:sz w:val="24"/>
+          <w:szCs w:val="24"/>
+        </w:rPr>
+        <w:t>NHD</w:t>
+      </w:r>
+      <w:r>
+        <w:rPr>
+          <w:rFonts w:ascii="Times New Roman" w:hAnsi="Times New Roman" w:cs="Times New Roman"/>
+          <w:sz w:val="24"/>
+          <w:szCs w:val="24"/>
+        </w:rPr>
+        <w:t xml:space="preserve">, </w:t>
       </w:r>
       <w:r>
         <w:rPr>
@@ -1642,7 +1792,7 @@
           <w:szCs w:val="24"/>
           <w:u w:val="dash"/>
         </w:rPr>
-        <w:t>MaNganh</w:t>
+        <w:t>MaBoMon,  MaHV</w:t>
       </w:r>
       <w:r>
         <w:rPr>
@@ -1669,7 +1819,7 @@
           <w:sz w:val="24"/>
           <w:szCs w:val="24"/>
         </w:rPr>
-        <w:t>GIANGVIEN</w:t>
+        <w:t>CHUCVUNHD</w:t>
       </w:r>
       <w:r>
         <w:rPr>
@@ -1686,15 +1836,24 @@
           <w:szCs w:val="24"/>
           <w:u w:val="single"/>
         </w:rPr>
-        <w:t>MAGV</w:t>
+        <w:t xml:space="preserve">MANHD, </w:t>
       </w:r>
       <w:r>
         <w:rPr>
           <w:rFonts w:ascii="Times New Roman" w:hAnsi="Times New Roman" w:cs="Times New Roman"/>
           <w:sz w:val="24"/>
           <w:szCs w:val="24"/>
-        </w:rPr>
-        <w:t>, TenGV, SDTGV, EmailGV, ChucVuGV, HocVi)</w:t>
+          <w:u w:val="single"/>
+        </w:rPr>
+        <w:t>MaChucVu</w:t>
+      </w:r>
+      <w:r>
+        <w:rPr>
+          <w:rFonts w:ascii="Times New Roman" w:hAnsi="Times New Roman" w:cs="Times New Roman"/>
+          <w:sz w:val="24"/>
+          <w:szCs w:val="24"/>
+        </w:rPr>
+        <w:t>,  NgayDamNhan)</w:t>
       </w:r>
     </w:p>
     <w:p>
@@ -1747,16 +1906,7 @@
           <w:szCs w:val="24"/>
           <w:u w:val="dash"/>
         </w:rPr>
-        <w:t>MAGV</w:t>
-      </w:r>
-      <w:r>
-        <w:rPr>
-          <w:rFonts w:ascii="Times New Roman" w:hAnsi="Times New Roman" w:cs="Times New Roman"/>
-          <w:sz w:val="24"/>
-          <w:szCs w:val="24"/>
-          <w:u w:val="dash"/>
-        </w:rPr>
-        <w:t>, MaLop, MANHD</w:t>
+        <w:t>MaLop</w:t>
       </w:r>
       <w:r>
         <w:rPr>
@@ -1783,7 +1933,7 @@
           <w:sz w:val="24"/>
           <w:szCs w:val="24"/>
         </w:rPr>
-        <w:t>LANHDAOBOMON</w:t>
+        <w:t>CHITIETPHIEUCHAM</w:t>
       </w:r>
       <w:r>
         <w:rPr>
@@ -1800,7 +1950,7 @@
           <w:szCs w:val="24"/>
           <w:u w:val="single"/>
         </w:rPr>
-        <w:t>MALDBM</w:t>
+        <w:t>MASV, MANHD, MAPHIEU</w:t>
       </w:r>
       <w:r>
         <w:rPr>
@@ -1808,104 +1958,7 @@
           <w:sz w:val="24"/>
           <w:szCs w:val="24"/>
         </w:rPr>
-        <w:t>, TenLDBM, SDTLDBM, EmailLDBM, ChucVuLDBM)</w:t>
-      </w:r>
-    </w:p>
-    <w:p>
-      <w:pPr>
-        <w:ind w:left="720"/>
-        <w:rPr>
-          <w:rFonts w:ascii="Times New Roman" w:hAnsi="Times New Roman" w:cs="Times New Roman"/>
-          <w:sz w:val="24"/>
-          <w:szCs w:val="24"/>
-        </w:rPr>
-      </w:pPr>
-      <w:r>
-        <w:rPr>
-          <w:rFonts w:ascii="Times New Roman" w:hAnsi="Times New Roman" w:cs="Times New Roman"/>
-          <w:b/>
-          <w:sz w:val="24"/>
-          <w:szCs w:val="24"/>
-        </w:rPr>
-        <w:t>LANHDAOKHOA</w:t>
-      </w:r>
-      <w:r>
-        <w:rPr>
-          <w:rFonts w:ascii="Times New Roman" w:hAnsi="Times New Roman" w:cs="Times New Roman"/>
-          <w:sz w:val="24"/>
-          <w:szCs w:val="24"/>
-        </w:rPr>
-        <w:t xml:space="preserve"> (</w:t>
-      </w:r>
-      <w:r>
-        <w:rPr>
-          <w:rFonts w:ascii="Times New Roman" w:hAnsi="Times New Roman" w:cs="Times New Roman"/>
-          <w:sz w:val="24"/>
-          <w:szCs w:val="24"/>
-          <w:u w:val="single"/>
-        </w:rPr>
-        <w:t>MALDK</w:t>
-      </w:r>
-      <w:r>
-        <w:rPr>
-          <w:rFonts w:ascii="Times New Roman" w:hAnsi="Times New Roman" w:cs="Times New Roman"/>
-          <w:sz w:val="24"/>
-          <w:szCs w:val="24"/>
-        </w:rPr>
-        <w:t>, TenLDK, SDTLDK, EmailLDK, ChucVuLDK)</w:t>
-      </w:r>
-    </w:p>
-    <w:p>
-      <w:pPr>
-        <w:ind w:left="720"/>
-        <w:rPr>
-          <w:rFonts w:ascii="Times New Roman" w:hAnsi="Times New Roman" w:cs="Times New Roman"/>
-          <w:sz w:val="24"/>
-          <w:szCs w:val="24"/>
-        </w:rPr>
-      </w:pPr>
-      <w:r>
-        <w:rPr>
-          <w:rFonts w:ascii="Times New Roman" w:hAnsi="Times New Roman" w:cs="Times New Roman"/>
-          <w:b/>
-          <w:sz w:val="24"/>
-          <w:szCs w:val="24"/>
-        </w:rPr>
-        <w:t>DONVITHUCTAP</w:t>
-      </w:r>
-      <w:r>
-        <w:rPr>
-          <w:rFonts w:ascii="Times New Roman" w:hAnsi="Times New Roman" w:cs="Times New Roman"/>
-          <w:sz w:val="24"/>
-          <w:szCs w:val="24"/>
-        </w:rPr>
-        <w:t>(</w:t>
-      </w:r>
-      <w:r>
-        <w:rPr>
-          <w:rFonts w:ascii="Times New Roman" w:hAnsi="Times New Roman" w:cs="Times New Roman"/>
-          <w:sz w:val="24"/>
-          <w:szCs w:val="24"/>
-          <w:u w:val="single"/>
-        </w:rPr>
-        <w:t>MADV</w:t>
-      </w:r>
-      <w:r>
-        <w:rPr>
-          <w:rFonts w:ascii="Times New Roman" w:hAnsi="Times New Roman" w:cs="Times New Roman"/>
-          <w:sz w:val="24"/>
-          <w:szCs w:val="24"/>
-        </w:rPr>
-        <w:t xml:space="preserve">, TenDV, DiaChiDV, SDTDV, </w:t>
-      </w:r>
-      <w:r>
-        <w:rPr>
-          <w:rFonts w:ascii="Times New Roman" w:hAnsi="Times New Roman" w:cs="Times New Roman"/>
-          <w:sz w:val="24"/>
-          <w:szCs w:val="24"/>
-          <w:u w:val="dash"/>
-        </w:rPr>
-        <w:t>ID</w:t>
+        <w:t>, NgayKetThuc</w:t>
       </w:r>
       <w:r>
         <w:rPr>
@@ -1932,6 +1985,50 @@
           <w:sz w:val="24"/>
           <w:szCs w:val="24"/>
         </w:rPr>
+        <w:t>DONVITHUCTAP</w:t>
+      </w:r>
+      <w:r>
+        <w:rPr>
+          <w:rFonts w:ascii="Times New Roman" w:hAnsi="Times New Roman" w:cs="Times New Roman"/>
+          <w:sz w:val="24"/>
+          <w:szCs w:val="24"/>
+        </w:rPr>
+        <w:t>(</w:t>
+      </w:r>
+      <w:r>
+        <w:rPr>
+          <w:rFonts w:ascii="Times New Roman" w:hAnsi="Times New Roman" w:cs="Times New Roman"/>
+          <w:sz w:val="24"/>
+          <w:szCs w:val="24"/>
+          <w:u w:val="single"/>
+        </w:rPr>
+        <w:t>MADV</w:t>
+      </w:r>
+      <w:r>
+        <w:rPr>
+          <w:rFonts w:ascii="Times New Roman" w:hAnsi="Times New Roman" w:cs="Times New Roman"/>
+          <w:sz w:val="24"/>
+          <w:szCs w:val="24"/>
+        </w:rPr>
+        <w:t>, TenDV, DiaChiDV, SDTDV)</w:t>
+      </w:r>
+    </w:p>
+    <w:p>
+      <w:pPr>
+        <w:ind w:left="720"/>
+        <w:rPr>
+          <w:rFonts w:ascii="Times New Roman" w:hAnsi="Times New Roman" w:cs="Times New Roman"/>
+          <w:sz w:val="24"/>
+          <w:szCs w:val="24"/>
+        </w:rPr>
+      </w:pPr>
+      <w:r>
+        <w:rPr>
+          <w:rFonts w:ascii="Times New Roman" w:hAnsi="Times New Roman" w:cs="Times New Roman"/>
+          <w:b/>
+          <w:sz w:val="24"/>
+          <w:szCs w:val="24"/>
+        </w:rPr>
         <w:t>NGUOIHUONGDAN</w:t>
       </w:r>
       <w:r>
@@ -1993,7 +2090,7 @@
           <w:sz w:val="24"/>
           <w:szCs w:val="24"/>
         </w:rPr>
-        <w:t>LANHDAODONVI</w:t>
+        <w:t>PHIEUCHAM</w:t>
       </w:r>
       <w:r>
         <w:rPr>
@@ -2010,7 +2107,7 @@
           <w:szCs w:val="24"/>
           <w:u w:val="single"/>
         </w:rPr>
-        <w:t>MANLD</w:t>
+        <w:t>MAPHIEU</w:t>
       </w:r>
       <w:r>
         <w:rPr>
@@ -2018,68 +2115,7 @@
           <w:sz w:val="24"/>
           <w:szCs w:val="24"/>
         </w:rPr>
-        <w:t>, TenNLD, ChucVu, SDTNLD, EmailNLD)</w:t>
-      </w:r>
-    </w:p>
-    <w:p>
-      <w:pPr>
-        <w:ind w:left="720"/>
-        <w:rPr>
-          <w:rFonts w:ascii="Times New Roman" w:hAnsi="Times New Roman" w:cs="Times New Roman"/>
-          <w:sz w:val="24"/>
-          <w:szCs w:val="24"/>
-        </w:rPr>
-      </w:pPr>
-      <w:r>
-        <w:rPr>
-          <w:rFonts w:ascii="Times New Roman" w:hAnsi="Times New Roman" w:cs="Times New Roman"/>
-          <w:b/>
-          <w:sz w:val="24"/>
-          <w:szCs w:val="24"/>
-        </w:rPr>
-        <w:t>PHIEUCHAM</w:t>
-      </w:r>
-      <w:r>
-        <w:rPr>
-          <w:rFonts w:ascii="Times New Roman" w:hAnsi="Times New Roman" w:cs="Times New Roman"/>
-          <w:sz w:val="24"/>
-          <w:szCs w:val="24"/>
-        </w:rPr>
-        <w:t>(</w:t>
-      </w:r>
-      <w:r>
-        <w:rPr>
-          <w:rFonts w:ascii="Times New Roman" w:hAnsi="Times New Roman" w:cs="Times New Roman"/>
-          <w:sz w:val="24"/>
-          <w:szCs w:val="24"/>
-          <w:u w:val="single"/>
-        </w:rPr>
-        <w:t>MAPHIEU</w:t>
-      </w:r>
-      <w:r>
-        <w:rPr>
-          <w:rFonts w:ascii="Times New Roman" w:hAnsi="Times New Roman" w:cs="Times New Roman"/>
-          <w:sz w:val="24"/>
-          <w:szCs w:val="24"/>
-        </w:rPr>
-        <w:t xml:space="preserve">, TenPhieu, SoDiem, NgayCham, NhanXet, </w:t>
-      </w:r>
-      <w:r>
-        <w:rPr>
-          <w:rFonts w:ascii="Times New Roman" w:hAnsi="Times New Roman" w:cs="Times New Roman"/>
-          <w:sz w:val="24"/>
-          <w:szCs w:val="24"/>
-          <w:u w:val="dash"/>
-        </w:rPr>
-        <w:t>MANHD</w:t>
-      </w:r>
-      <w:r>
-        <w:rPr>
-          <w:rFonts w:ascii="Times New Roman" w:hAnsi="Times New Roman" w:cs="Times New Roman"/>
-          <w:sz w:val="24"/>
-          <w:szCs w:val="24"/>
-        </w:rPr>
-        <w:t>)</w:t>
+        <w:t>, TenPhieu, SoDiem, NgayCham, NhanXet)</w:t>
       </w:r>
     </w:p>
     <w:p>
@@ -2189,8 +2225,8 @@
           <w:szCs w:val="32"/>
         </w:rPr>
       </w:pPr>
-      <w:bookmarkStart w:id="3" w:name="_Tuần_6._Thiết"/>
-      <w:bookmarkEnd w:id="3"/>
+      <w:bookmarkStart w:id="4" w:name="_Tuần_6._Thiết"/>
+      <w:bookmarkEnd w:id="4"/>
       <w:r>
         <w:rPr>
           <w:rFonts w:ascii="Times New Roman" w:hAnsi="Times New Roman" w:cs="Times New Roman"/>
@@ -14886,8 +14922,6 @@
             </w:r>
           </w:p>
         </w:tc>
-        <w:bookmarkStart w:id="4" w:name="_GoBack"/>
-        <w:bookmarkEnd w:id="4"/>
       </w:tr>
     </w:tbl>
     <w:p>
@@ -14987,13 +15021,7 @@
               <w:rPr>
                 <w:rFonts w:ascii="Times New Roman" w:hAnsi="Times New Roman" w:cs="Times New Roman"/>
               </w:rPr>
-              <w:t>Ma</w:t>
-            </w:r>
-            <w:r>
-              <w:rPr>
-                <w:rFonts w:ascii="Times New Roman" w:hAnsi="Times New Roman" w:cs="Times New Roman"/>
-              </w:rPr>
-              <w:t>BoMon</w:t>
+              <w:t>MaBoMon</w:t>
             </w:r>
           </w:p>
         </w:tc>
@@ -15166,13 +15194,7 @@
               <w:rPr>
                 <w:rFonts w:ascii="Times New Roman" w:hAnsi="Times New Roman" w:cs="Times New Roman"/>
               </w:rPr>
-              <w:t>BM</w:t>
-            </w:r>
-            <w:r>
-              <w:rPr>
-                <w:rFonts w:ascii="Times New Roman" w:hAnsi="Times New Roman" w:cs="Times New Roman"/>
-              </w:rPr>
-              <w:t>01</w:t>
+              <w:t>BM01</w:t>
             </w:r>
           </w:p>
         </w:tc>
@@ -15274,14 +15296,7 @@
                 <w:rFonts w:ascii="Times New Roman" w:hAnsi="Times New Roman" w:cs="Times New Roman"/>
                 <w:b w:val="0"/>
               </w:rPr>
-              <w:t>N</w:t>
-            </w:r>
-            <w:r>
-              <w:rPr>
-                <w:rFonts w:ascii="Times New Roman" w:hAnsi="Times New Roman" w:cs="Times New Roman"/>
-                <w:b w:val="0"/>
-              </w:rPr>
-              <w:t>04</w:t>
+              <w:t>N04</w:t>
             </w:r>
           </w:p>
         </w:tc>
@@ -15580,13 +15595,7 @@
               <w:rPr>
                 <w:rFonts w:ascii="Times New Roman" w:hAnsi="Times New Roman" w:cs="Times New Roman"/>
               </w:rPr>
-              <w:t>Ma</w:t>
-            </w:r>
-            <w:r>
-              <w:rPr>
-                <w:rFonts w:ascii="Times New Roman" w:hAnsi="Times New Roman" w:cs="Times New Roman"/>
-              </w:rPr>
-              <w:t>Lop</w:t>
+              <w:t>MaLop</w:t>
             </w:r>
           </w:p>
         </w:tc>
@@ -15607,13 +15616,7 @@
               <w:rPr>
                 <w:rFonts w:ascii="Times New Roman" w:hAnsi="Times New Roman" w:cs="Times New Roman"/>
               </w:rPr>
-              <w:t>Ten</w:t>
-            </w:r>
-            <w:r>
-              <w:rPr>
-                <w:rFonts w:ascii="Times New Roman" w:hAnsi="Times New Roman" w:cs="Times New Roman"/>
-              </w:rPr>
-              <w:t>Lop</w:t>
+              <w:t>TenLop</w:t>
             </w:r>
           </w:p>
         </w:tc>
@@ -15634,13 +15637,7 @@
               <w:rPr>
                 <w:rFonts w:ascii="Times New Roman" w:hAnsi="Times New Roman" w:cs="Times New Roman"/>
               </w:rPr>
-              <w:t>Ma</w:t>
-            </w:r>
-            <w:r>
-              <w:rPr>
-                <w:rFonts w:ascii="Times New Roman" w:hAnsi="Times New Roman" w:cs="Times New Roman"/>
-              </w:rPr>
-              <w:t>Nganh</w:t>
+              <w:t>MaNganh</w:t>
             </w:r>
           </w:p>
         </w:tc>
@@ -15759,13 +15756,7 @@
               <w:rPr>
                 <w:rFonts w:ascii="Times New Roman" w:hAnsi="Times New Roman" w:cs="Times New Roman"/>
               </w:rPr>
-              <w:t>Đại học Công nghệ</w:t>
-            </w:r>
-            <w:r>
-              <w:rPr>
-                <w:rFonts w:ascii="Times New Roman" w:hAnsi="Times New Roman" w:cs="Times New Roman"/>
-              </w:rPr>
-              <w:t xml:space="preserve"> Thông tin 2016</w:t>
+              <w:t>Đại học Công nghệ Thông tin 2016</w:t>
             </w:r>
           </w:p>
         </w:tc>
@@ -15861,13 +15852,7 @@
               <w:rPr>
                 <w:rFonts w:ascii="Times New Roman" w:hAnsi="Times New Roman" w:cs="Times New Roman"/>
               </w:rPr>
-              <w:t>N</w:t>
-            </w:r>
-            <w:r>
-              <w:rPr>
-                <w:rFonts w:ascii="Times New Roman" w:hAnsi="Times New Roman" w:cs="Times New Roman"/>
-              </w:rPr>
-              <w:t>02</w:t>
+              <w:t>N02</w:t>
             </w:r>
           </w:p>
         </w:tc>
@@ -15915,13 +15900,7 @@
               <w:rPr>
                 <w:rFonts w:ascii="Times New Roman" w:hAnsi="Times New Roman" w:cs="Times New Roman"/>
               </w:rPr>
-              <w:t>Quản trị mạ</w:t>
-            </w:r>
-            <w:r>
-              <w:rPr>
-                <w:rFonts w:ascii="Times New Roman" w:hAnsi="Times New Roman" w:cs="Times New Roman"/>
-              </w:rPr>
-              <w:t>ng 2016</w:t>
+              <w:t>Quản trị mạng 2016</w:t>
             </w:r>
           </w:p>
         </w:tc>
@@ -15971,14 +15950,7 @@
                 <w:rFonts w:ascii="Times New Roman" w:hAnsi="Times New Roman" w:cs="Times New Roman"/>
                 <w:b w:val="0"/>
               </w:rPr>
-              <w:t>DA15</w:t>
-            </w:r>
-            <w:r>
-              <w:rPr>
-                <w:rFonts w:ascii="Times New Roman" w:hAnsi="Times New Roman" w:cs="Times New Roman"/>
-                <w:b w:val="0"/>
-              </w:rPr>
-              <w:t>KDHT</w:t>
+              <w:t>DA15KDHT</w:t>
             </w:r>
           </w:p>
         </w:tc>
@@ -16000,13 +15972,7 @@
               <w:rPr>
                 <w:rFonts w:ascii="Times New Roman" w:hAnsi="Times New Roman" w:cs="Times New Roman"/>
               </w:rPr>
-              <w:t>Hệ thống điện</w:t>
-            </w:r>
-            <w:r>
-              <w:rPr>
-                <w:rFonts w:ascii="Times New Roman" w:hAnsi="Times New Roman" w:cs="Times New Roman"/>
-              </w:rPr>
-              <w:t xml:space="preserve"> 2015</w:t>
+              <w:t>Hệ thống điện 2015</w:t>
             </w:r>
           </w:p>
         </w:tc>
@@ -16050,14 +16016,7 @@
                 <w:rFonts w:ascii="Times New Roman" w:hAnsi="Times New Roman" w:cs="Times New Roman"/>
                 <w:b w:val="0"/>
               </w:rPr>
-              <w:t>DA16</w:t>
-            </w:r>
-            <w:r>
-              <w:rPr>
-                <w:rFonts w:ascii="Times New Roman" w:hAnsi="Times New Roman" w:cs="Times New Roman"/>
-                <w:b w:val="0"/>
-              </w:rPr>
-              <w:t>KDHT</w:t>
+              <w:t>DA16KDHT</w:t>
             </w:r>
           </w:p>
         </w:tc>
@@ -16079,13 +16038,7 @@
               <w:rPr>
                 <w:rFonts w:ascii="Times New Roman" w:hAnsi="Times New Roman" w:cs="Times New Roman"/>
               </w:rPr>
-              <w:t>Hệ thống điện</w:t>
-            </w:r>
-            <w:r>
-              <w:rPr>
-                <w:rFonts w:ascii="Times New Roman" w:hAnsi="Times New Roman" w:cs="Times New Roman"/>
-              </w:rPr>
-              <w:t xml:space="preserve"> 2016</w:t>
+              <w:t>Hệ thống điện 2016</w:t>
             </w:r>
           </w:p>
         </w:tc>
@@ -16128,14 +16081,7 @@
                 <w:rFonts w:ascii="Times New Roman" w:hAnsi="Times New Roman" w:cs="Times New Roman"/>
                 <w:b w:val="0"/>
               </w:rPr>
-              <w:t>DA15</w:t>
-            </w:r>
-            <w:r>
-              <w:rPr>
-                <w:rFonts w:ascii="Times New Roman" w:hAnsi="Times New Roman" w:cs="Times New Roman"/>
-                <w:b w:val="0"/>
-              </w:rPr>
-              <w:t>DCN</w:t>
+              <w:t>DA15DCN</w:t>
             </w:r>
           </w:p>
         </w:tc>
@@ -16157,13 +16103,7 @@
               <w:rPr>
                 <w:rFonts w:ascii="Times New Roman" w:hAnsi="Times New Roman" w:cs="Times New Roman"/>
               </w:rPr>
-              <w:t>Điện công nghiệp</w:t>
-            </w:r>
-            <w:r>
-              <w:rPr>
-                <w:rFonts w:ascii="Times New Roman" w:hAnsi="Times New Roman" w:cs="Times New Roman"/>
-              </w:rPr>
-              <w:t xml:space="preserve"> 2015</w:t>
+              <w:t>Điện công nghiệp 2015</w:t>
             </w:r>
           </w:p>
         </w:tc>
@@ -16206,14 +16146,7 @@
                 <w:rFonts w:ascii="Times New Roman" w:hAnsi="Times New Roman" w:cs="Times New Roman"/>
                 <w:b w:val="0"/>
               </w:rPr>
-              <w:t>DA16</w:t>
-            </w:r>
-            <w:r>
-              <w:rPr>
-                <w:rFonts w:ascii="Times New Roman" w:hAnsi="Times New Roman" w:cs="Times New Roman"/>
-                <w:b w:val="0"/>
-              </w:rPr>
-              <w:t>DCN</w:t>
+              <w:t>DA16DCN</w:t>
             </w:r>
           </w:p>
         </w:tc>
@@ -16235,13 +16168,7 @@
               <w:rPr>
                 <w:rFonts w:ascii="Times New Roman" w:hAnsi="Times New Roman" w:cs="Times New Roman"/>
               </w:rPr>
-              <w:t>Điện công nghiệp</w:t>
-            </w:r>
-            <w:r>
-              <w:rPr>
-                <w:rFonts w:ascii="Times New Roman" w:hAnsi="Times New Roman" w:cs="Times New Roman"/>
-              </w:rPr>
-              <w:t xml:space="preserve"> 2016</w:t>
+              <w:t>Điện công nghiệp 2016</w:t>
             </w:r>
           </w:p>
         </w:tc>
@@ -16284,14 +16211,7 @@
                 <w:rFonts w:ascii="Times New Roman" w:hAnsi="Times New Roman" w:cs="Times New Roman"/>
                 <w:b w:val="0"/>
               </w:rPr>
-              <w:t>DA15C</w:t>
-            </w:r>
-            <w:r>
-              <w:rPr>
-                <w:rFonts w:ascii="Times New Roman" w:hAnsi="Times New Roman" w:cs="Times New Roman"/>
-                <w:b w:val="0"/>
-              </w:rPr>
-              <w:t>KC</w:t>
+              <w:t>DA15CKC</w:t>
             </w:r>
           </w:p>
         </w:tc>
@@ -16313,13 +16233,7 @@
               <w:rPr>
                 <w:rFonts w:ascii="Times New Roman" w:hAnsi="Times New Roman" w:cs="Times New Roman"/>
               </w:rPr>
-              <w:t>CN Chế tạo máy</w:t>
-            </w:r>
-            <w:r>
-              <w:rPr>
-                <w:rFonts w:ascii="Times New Roman" w:hAnsi="Times New Roman" w:cs="Times New Roman"/>
-              </w:rPr>
-              <w:t xml:space="preserve"> 2015</w:t>
+              <w:t>CN Chế tạo máy 2015</w:t>
             </w:r>
           </w:p>
         </w:tc>
@@ -16368,14 +16282,7 @@
                 <w:rFonts w:ascii="Times New Roman" w:hAnsi="Times New Roman" w:cs="Times New Roman"/>
                 <w:b w:val="0"/>
               </w:rPr>
-              <w:t>DA16</w:t>
-            </w:r>
-            <w:r>
-              <w:rPr>
-                <w:rFonts w:ascii="Times New Roman" w:hAnsi="Times New Roman" w:cs="Times New Roman"/>
-                <w:b w:val="0"/>
-              </w:rPr>
-              <w:t>CKC</w:t>
+              <w:t>DA16CKC</w:t>
             </w:r>
           </w:p>
         </w:tc>
@@ -16397,13 +16304,7 @@
               <w:rPr>
                 <w:rFonts w:ascii="Times New Roman" w:hAnsi="Times New Roman" w:cs="Times New Roman"/>
               </w:rPr>
-              <w:t>CN Chế tạo máy</w:t>
-            </w:r>
-            <w:r>
-              <w:rPr>
-                <w:rFonts w:ascii="Times New Roman" w:hAnsi="Times New Roman" w:cs="Times New Roman"/>
-              </w:rPr>
-              <w:t xml:space="preserve"> 2016</w:t>
+              <w:t>CN Chế tạo máy 2016</w:t>
             </w:r>
           </w:p>
         </w:tc>
@@ -16452,28 +16353,7 @@
                 <w:rFonts w:ascii="Times New Roman" w:hAnsi="Times New Roman" w:cs="Times New Roman"/>
                 <w:b w:val="0"/>
               </w:rPr>
-              <w:t>DA15</w:t>
-            </w:r>
-            <w:r>
-              <w:rPr>
-                <w:rFonts w:ascii="Times New Roman" w:hAnsi="Times New Roman" w:cs="Times New Roman"/>
-                <w:b w:val="0"/>
-              </w:rPr>
-              <w:t>C</w:t>
-            </w:r>
-            <w:r>
-              <w:rPr>
-                <w:rFonts w:ascii="Times New Roman" w:hAnsi="Times New Roman" w:cs="Times New Roman"/>
-                <w:b w:val="0"/>
-              </w:rPr>
-              <w:t>N</w:t>
-            </w:r>
-            <w:r>
-              <w:rPr>
-                <w:rFonts w:ascii="Times New Roman" w:hAnsi="Times New Roman" w:cs="Times New Roman"/>
-                <w:b w:val="0"/>
-              </w:rPr>
-              <w:t>OT</w:t>
+              <w:t>DA15CNOT</w:t>
             </w:r>
           </w:p>
         </w:tc>
@@ -16495,13 +16375,7 @@
               <w:rPr>
                 <w:rFonts w:ascii="Times New Roman" w:hAnsi="Times New Roman" w:cs="Times New Roman"/>
               </w:rPr>
-              <w:t>Công nghệ ô tô</w:t>
-            </w:r>
-            <w:r>
-              <w:rPr>
-                <w:rFonts w:ascii="Times New Roman" w:hAnsi="Times New Roman" w:cs="Times New Roman"/>
-              </w:rPr>
-              <w:t xml:space="preserve"> 2015</w:t>
+              <w:t>Công nghệ ô tô 2015</w:t>
             </w:r>
           </w:p>
         </w:tc>
@@ -16550,14 +16424,7 @@
                 <w:rFonts w:ascii="Times New Roman" w:hAnsi="Times New Roman" w:cs="Times New Roman"/>
                 <w:b w:val="0"/>
               </w:rPr>
-              <w:t>DA16CN</w:t>
-            </w:r>
-            <w:r>
-              <w:rPr>
-                <w:rFonts w:ascii="Times New Roman" w:hAnsi="Times New Roman" w:cs="Times New Roman"/>
-                <w:b w:val="0"/>
-              </w:rPr>
-              <w:t>OT</w:t>
+              <w:t>DA16CNOT</w:t>
             </w:r>
           </w:p>
         </w:tc>
@@ -16579,13 +16446,7 @@
               <w:rPr>
                 <w:rFonts w:ascii="Times New Roman" w:hAnsi="Times New Roman" w:cs="Times New Roman"/>
               </w:rPr>
-              <w:t>Công nghệ ô tô</w:t>
-            </w:r>
-            <w:r>
-              <w:rPr>
-                <w:rFonts w:ascii="Times New Roman" w:hAnsi="Times New Roman" w:cs="Times New Roman"/>
-              </w:rPr>
-              <w:t xml:space="preserve"> 2016</w:t>
+              <w:t>Công nghệ ô tô 2016</w:t>
             </w:r>
           </w:p>
         </w:tc>
@@ -16634,14 +16495,7 @@
                 <w:rFonts w:ascii="Times New Roman" w:hAnsi="Times New Roman" w:cs="Times New Roman"/>
                 <w:b w:val="0"/>
               </w:rPr>
-              <w:t>DA15</w:t>
-            </w:r>
-            <w:r>
-              <w:rPr>
-                <w:rFonts w:ascii="Times New Roman" w:hAnsi="Times New Roman" w:cs="Times New Roman"/>
-                <w:b w:val="0"/>
-              </w:rPr>
-              <w:t>XD</w:t>
+              <w:t>DA15XD</w:t>
             </w:r>
           </w:p>
         </w:tc>
@@ -16663,13 +16517,7 @@
               <w:rPr>
                 <w:rFonts w:ascii="Times New Roman" w:hAnsi="Times New Roman" w:cs="Times New Roman"/>
               </w:rPr>
-              <w:t>CNKT Công trình xây dựng</w:t>
-            </w:r>
-            <w:r>
-              <w:rPr>
-                <w:rFonts w:ascii="Times New Roman" w:hAnsi="Times New Roman" w:cs="Times New Roman"/>
-              </w:rPr>
-              <w:t xml:space="preserve"> 2015</w:t>
+              <w:t>CNKT Công trình xây dựng 2015</w:t>
             </w:r>
           </w:p>
         </w:tc>
@@ -16715,14 +16563,7 @@
                 <w:rFonts w:ascii="Times New Roman" w:hAnsi="Times New Roman" w:cs="Times New Roman"/>
                 <w:b w:val="0"/>
               </w:rPr>
-              <w:t>DA16</w:t>
-            </w:r>
-            <w:r>
-              <w:rPr>
-                <w:rFonts w:ascii="Times New Roman" w:hAnsi="Times New Roman" w:cs="Times New Roman"/>
-                <w:b w:val="0"/>
-              </w:rPr>
-              <w:t>XD</w:t>
+              <w:t>DA16XD</w:t>
             </w:r>
           </w:p>
         </w:tc>
@@ -16744,13 +16585,7 @@
               <w:rPr>
                 <w:rFonts w:ascii="Times New Roman" w:hAnsi="Times New Roman" w:cs="Times New Roman"/>
               </w:rPr>
-              <w:t>CNKT Công trình xây dựng</w:t>
-            </w:r>
-            <w:r>
-              <w:rPr>
-                <w:rFonts w:ascii="Times New Roman" w:hAnsi="Times New Roman" w:cs="Times New Roman"/>
-              </w:rPr>
-              <w:t xml:space="preserve"> 2016</w:t>
+              <w:t>CNKT Công trình xây dựng 2016</w:t>
             </w:r>
           </w:p>
         </w:tc>
@@ -16845,13 +16680,7 @@
               <w:rPr>
                 <w:rFonts w:ascii="Times New Roman" w:hAnsi="Times New Roman" w:cs="Times New Roman"/>
               </w:rPr>
-              <w:t>Ma</w:t>
-            </w:r>
-            <w:r>
-              <w:rPr>
-                <w:rFonts w:ascii="Times New Roman" w:hAnsi="Times New Roman" w:cs="Times New Roman"/>
-              </w:rPr>
-              <w:t>gGV</w:t>
+              <w:t>MagGV</w:t>
             </w:r>
           </w:p>
         </w:tc>
@@ -16872,13 +16701,7 @@
               <w:rPr>
                 <w:rFonts w:ascii="Times New Roman" w:hAnsi="Times New Roman" w:cs="Times New Roman"/>
               </w:rPr>
-              <w:t>Ten</w:t>
-            </w:r>
-            <w:r>
-              <w:rPr>
-                <w:rFonts w:ascii="Times New Roman" w:hAnsi="Times New Roman" w:cs="Times New Roman"/>
-              </w:rPr>
-              <w:t>GV</w:t>
+              <w:t>TenGV</w:t>
             </w:r>
           </w:p>
         </w:tc>
@@ -17178,13 +17001,7 @@
               <w:rPr>
                 <w:rFonts w:ascii="Times New Roman" w:hAnsi="Times New Roman" w:cs="Times New Roman"/>
               </w:rPr>
-              <w:t>ptpnam</w:t>
-            </w:r>
-            <w:r>
-              <w:rPr>
-                <w:rFonts w:ascii="Times New Roman" w:hAnsi="Times New Roman" w:cs="Times New Roman"/>
-              </w:rPr>
-              <w:t>@tvu.edu.vn</w:t>
+              <w:t>ptpnam@tvu.edu.vn</w:t>
             </w:r>
           </w:p>
         </w:tc>
@@ -17472,13 +17289,7 @@
               <w:rPr>
                 <w:rFonts w:ascii="Times New Roman" w:hAnsi="Times New Roman" w:cs="Times New Roman"/>
               </w:rPr>
-              <w:t>nhiemnb</w:t>
-            </w:r>
-            <w:r>
-              <w:rPr>
-                <w:rFonts w:ascii="Times New Roman" w:hAnsi="Times New Roman" w:cs="Times New Roman"/>
-              </w:rPr>
-              <w:t>@tvu.edu.vn</w:t>
+              <w:t>nhiemnb@tvu.edu.vn</w:t>
             </w:r>
           </w:p>
         </w:tc>
@@ -20548,7 +20359,7 @@
   <a:extraClrSchemeLst/>
   <a:extLst>
     <a:ext uri="{05A4C25C-085E-4340-85A3-A5531E510DB2}">
-      <thm15:themeFamily xmlns="" xmlns:thm15="http://schemas.microsoft.com/office/thememl/2012/main" name="Office Theme" id="{62F939B6-93AF-4DB8-9C6B-D6C7DFDC589F}" vid="{4A3C46E8-61CC-4603-A589-7422A47A8E4A}"/>
+      <thm15:themeFamily xmlns:thm15="http://schemas.microsoft.com/office/thememl/2012/main" xmlns="" name="Office Theme" id="{62F939B6-93AF-4DB8-9C6B-D6C7DFDC589F}" vid="{4A3C46E8-61CC-4603-A589-7422A47A8E4A}"/>
     </a:ext>
   </a:extLst>
 </a:theme>
@@ -20559,7 +20370,7 @@
 </file>
 
 <file path=customXml/itemProps1.xml><?xml version="1.0" encoding="utf-8"?>
-<ds:datastoreItem xmlns:ds="http://schemas.openxmlformats.org/officeDocument/2006/customXml" ds:itemID="{5254A791-A269-4107-9DD0-D02D664BE671}">
+<ds:datastoreItem xmlns:ds="http://schemas.openxmlformats.org/officeDocument/2006/customXml" ds:itemID="{1623689F-E6C5-4E9D-A51C-2A67C1B9A13C}">
   <ds:schemaRefs>
     <ds:schemaRef ds:uri="http://schemas.openxmlformats.org/officeDocument/2006/bibliography"/>
   </ds:schemaRefs>

</xml_diff>